<commit_message>
Updated Day 2 Assignment
</commit_message>
<xml_diff>
--- a/Day2/Shweta_Day 2 Assignment_Bootcamp.docx
+++ b/Day2/Shweta_Day 2 Assignment_Bootcamp.docx
@@ -67,6 +67,9 @@
     </w:p>
     <w:p>
       <w:r>
+        <w:rPr>
+          <w:noProof/>
+        </w:rPr>
         <w:drawing>
           <wp:inline distT="0" distB="0" distL="0" distR="0" wp14:anchorId="34553DB7" wp14:editId="7A9BB3E4">
             <wp:extent cx="2981741" cy="1276528"/>
@@ -130,6 +133,9 @@
     </w:p>
     <w:p>
       <w:r>
+        <w:rPr>
+          <w:noProof/>
+        </w:rPr>
         <w:drawing>
           <wp:inline distT="0" distB="0" distL="0" distR="0" wp14:anchorId="34B27CDD" wp14:editId="755B6748">
             <wp:extent cx="3238952" cy="1086002"/>
@@ -227,6 +233,7 @@
       </w:pPr>
       <w:r>
         <w:rPr>
+          <w:noProof/>
           <w:color w:val="000000" w:themeColor="text1"/>
         </w:rPr>
         <w:drawing>
@@ -320,6 +327,7 @@
       </w:pPr>
       <w:r>
         <w:rPr>
+          <w:noProof/>
           <w:color w:val="000000" w:themeColor="text1"/>
         </w:rPr>
         <w:drawing>
@@ -456,6 +464,7 @@
       </w:pPr>
       <w:r>
         <w:rPr>
+          <w:noProof/>
           <w:color w:val="000000" w:themeColor="text1"/>
         </w:rPr>
         <w:drawing>
@@ -559,6 +568,7 @@
       </w:pPr>
       <w:r>
         <w:rPr>
+          <w:noProof/>
           <w:color w:val="000000" w:themeColor="text1"/>
         </w:rPr>
         <w:drawing>
@@ -646,6 +656,7 @@
       </w:pPr>
       <w:r>
         <w:rPr>
+          <w:noProof/>
           <w:color w:val="000000" w:themeColor="text1"/>
         </w:rPr>
         <w:drawing>
@@ -732,6 +743,7 @@
       </w:pPr>
       <w:r>
         <w:rPr>
+          <w:noProof/>
           <w:color w:val="000000" w:themeColor="text1"/>
         </w:rPr>
         <w:drawing>
@@ -818,6 +830,7 @@
       </w:pPr>
       <w:r>
         <w:rPr>
+          <w:noProof/>
           <w:color w:val="000000" w:themeColor="text1"/>
         </w:rPr>
         <w:drawing>
@@ -905,6 +918,7 @@
       </w:pPr>
       <w:r>
         <w:rPr>
+          <w:noProof/>
           <w:color w:val="000000" w:themeColor="text1"/>
         </w:rPr>
         <w:drawing>
@@ -1052,6 +1066,7 @@
       </w:pPr>
       <w:r>
         <w:rPr>
+          <w:noProof/>
           <w:color w:val="000000" w:themeColor="text1"/>
         </w:rPr>
         <w:drawing>
@@ -1173,6 +1188,7 @@
       </w:pPr>
       <w:r>
         <w:rPr>
+          <w:noProof/>
           <w:color w:val="000000" w:themeColor="text1"/>
         </w:rPr>
         <w:lastRenderedPageBreak/>
@@ -1292,6 +1308,7 @@
       </w:pPr>
       <w:r>
         <w:rPr>
+          <w:noProof/>
           <w:color w:val="000000" w:themeColor="text1"/>
         </w:rPr>
         <w:drawing>
@@ -1371,6 +1388,7 @@
       </w:r>
       <w:r>
         <w:rPr>
+          <w:noProof/>
           <w:color w:val="000000" w:themeColor="text1"/>
         </w:rPr>
         <w:drawing>
@@ -1458,6 +1476,7 @@
       </w:pPr>
       <w:r>
         <w:rPr>
+          <w:noProof/>
           <w:color w:val="000000" w:themeColor="text1"/>
         </w:rPr>
         <w:drawing>
@@ -1561,6 +1580,7 @@
       </w:pPr>
       <w:r>
         <w:rPr>
+          <w:noProof/>
           <w:color w:val="000000" w:themeColor="text1"/>
         </w:rPr>
         <w:drawing>
@@ -1684,6 +1704,7 @@
       </w:pPr>
       <w:r>
         <w:rPr>
+          <w:noProof/>
           <w:color w:val="000000" w:themeColor="text1"/>
         </w:rPr>
         <w:drawing>
@@ -1777,6 +1798,7 @@
       </w:pPr>
       <w:r>
         <w:rPr>
+          <w:noProof/>
           <w:color w:val="000000" w:themeColor="text1"/>
         </w:rPr>
         <w:drawing>
@@ -1870,6 +1892,7 @@
       </w:pPr>
       <w:r>
         <w:rPr>
+          <w:noProof/>
           <w:color w:val="000000" w:themeColor="text1"/>
         </w:rPr>
         <w:drawing>
@@ -1972,6 +1995,7 @@
       </w:r>
       <w:r>
         <w:rPr>
+          <w:noProof/>
           <w:color w:val="000000" w:themeColor="text1"/>
         </w:rPr>
         <w:drawing>
@@ -2059,6 +2083,7 @@
       </w:pPr>
       <w:r>
         <w:rPr>
+          <w:noProof/>
           <w:color w:val="000000" w:themeColor="text1"/>
         </w:rPr>
         <w:drawing>
@@ -2104,6 +2129,340 @@
           <w:color w:val="000000" w:themeColor="text1"/>
         </w:rPr>
       </w:pPr>
+    </w:p>
+    <w:p>
+      <w:pPr>
+        <w:rPr>
+          <w:b/>
+          <w:bCs/>
+          <w:color w:val="000000" w:themeColor="text1"/>
+        </w:rPr>
+      </w:pPr>
+      <w:r>
+        <w:rPr>
+          <w:b/>
+          <w:bCs/>
+          <w:color w:val="000000" w:themeColor="text1"/>
+        </w:rPr>
+        <w:t>--8)INSERT into orders table:</w:t>
+      </w:r>
+    </w:p>
+    <w:p>
+      <w:pPr>
+        <w:rPr>
+          <w:color w:val="156082" w:themeColor="accent1"/>
+        </w:rPr>
+      </w:pPr>
+      <w:r>
+        <w:rPr>
+          <w:color w:val="156082" w:themeColor="accent1"/>
+        </w:rPr>
+        <w:t>--Task: Add a new order to the orders table with the following details:</w:t>
+      </w:r>
+    </w:p>
+    <w:p>
+      <w:pPr>
+        <w:rPr>
+          <w:color w:val="156082" w:themeColor="accent1"/>
+        </w:rPr>
+      </w:pPr>
+      <w:r>
+        <w:rPr>
+          <w:color w:val="156082" w:themeColor="accent1"/>
+        </w:rPr>
+        <w:t>--Order ID: 11078</w:t>
+      </w:r>
+    </w:p>
+    <w:p>
+      <w:pPr>
+        <w:rPr>
+          <w:color w:val="156082" w:themeColor="accent1"/>
+        </w:rPr>
+      </w:pPr>
+      <w:r>
+        <w:rPr>
+          <w:color w:val="156082" w:themeColor="accent1"/>
+        </w:rPr>
+        <w:t>--Customer ID: ALFKI</w:t>
+      </w:r>
+    </w:p>
+    <w:p>
+      <w:pPr>
+        <w:rPr>
+          <w:color w:val="156082" w:themeColor="accent1"/>
+        </w:rPr>
+      </w:pPr>
+      <w:r>
+        <w:rPr>
+          <w:color w:val="156082" w:themeColor="accent1"/>
+        </w:rPr>
+        <w:t>--Employee ID: 5</w:t>
+      </w:r>
+    </w:p>
+    <w:p>
+      <w:pPr>
+        <w:rPr>
+          <w:color w:val="156082" w:themeColor="accent1"/>
+        </w:rPr>
+      </w:pPr>
+      <w:r>
+        <w:rPr>
+          <w:color w:val="156082" w:themeColor="accent1"/>
+        </w:rPr>
+        <w:t>--Order Date: 2025-04-23</w:t>
+      </w:r>
+    </w:p>
+    <w:p>
+      <w:pPr>
+        <w:rPr>
+          <w:color w:val="156082" w:themeColor="accent1"/>
+        </w:rPr>
+      </w:pPr>
+      <w:r>
+        <w:rPr>
+          <w:color w:val="156082" w:themeColor="accent1"/>
+        </w:rPr>
+        <w:t>--Required Date: 2025-04-30</w:t>
+      </w:r>
+    </w:p>
+    <w:p>
+      <w:pPr>
+        <w:rPr>
+          <w:color w:val="156082" w:themeColor="accent1"/>
+        </w:rPr>
+      </w:pPr>
+      <w:r>
+        <w:rPr>
+          <w:color w:val="156082" w:themeColor="accent1"/>
+        </w:rPr>
+        <w:t>--Shipped Date: 2025-04-25</w:t>
+      </w:r>
+    </w:p>
+    <w:p>
+      <w:pPr>
+        <w:rPr>
+          <w:color w:val="156082" w:themeColor="accent1"/>
+        </w:rPr>
+      </w:pPr>
+      <w:r>
+        <w:rPr>
+          <w:color w:val="156082" w:themeColor="accent1"/>
+        </w:rPr>
+        <w:t>--shipperID:2</w:t>
+      </w:r>
+    </w:p>
+    <w:p>
+      <w:pPr>
+        <w:rPr>
+          <w:color w:val="156082" w:themeColor="accent1"/>
+        </w:rPr>
+      </w:pPr>
+      <w:r>
+        <w:rPr>
+          <w:color w:val="156082" w:themeColor="accent1"/>
+        </w:rPr>
+        <w:t>--Freight: 45.50</w:t>
+      </w:r>
+    </w:p>
+    <w:p>
+      <w:pPr>
+        <w:rPr>
+          <w:color w:val="000000" w:themeColor="text1"/>
+        </w:rPr>
+      </w:pPr>
+    </w:p>
+    <w:p>
+      <w:pPr>
+        <w:rPr>
+          <w:color w:val="000000" w:themeColor="text1"/>
+        </w:rPr>
+      </w:pPr>
+      <w:r>
+        <w:rPr>
+          <w:color w:val="000000" w:themeColor="text1"/>
+        </w:rPr>
+        <w:t>Insert Into public.orders (  orderid, customerid, employeeid, orderdate, requireddate, shippeddate, shipperid, freight)</w:t>
+      </w:r>
+    </w:p>
+    <w:p>
+      <w:pPr>
+        <w:rPr>
+          <w:color w:val="000000" w:themeColor="text1"/>
+        </w:rPr>
+      </w:pPr>
+      <w:r>
+        <w:rPr>
+          <w:color w:val="000000" w:themeColor="text1"/>
+        </w:rPr>
+        <w:t>Values ( 11078, 'ALFKI', 5, '2025-04-23', '2025-04-30', '2025-04-25', 2, 45.50);</w:t>
+      </w:r>
+    </w:p>
+    <w:p>
+      <w:pPr>
+        <w:rPr>
+          <w:color w:val="000000" w:themeColor="text1"/>
+        </w:rPr>
+      </w:pPr>
+      <w:r>
+        <w:rPr>
+          <w:color w:val="000000" w:themeColor="text1"/>
+        </w:rPr>
+        <w:lastRenderedPageBreak/>
+        <w:drawing>
+          <wp:inline distT="0" distB="0" distL="0" distR="0" wp14:anchorId="76AC9A48" wp14:editId="447C19D8">
+            <wp:extent cx="2743136" cy="1847850"/>
+            <wp:effectExtent l="0" t="0" r="635" b="0"/>
+            <wp:docPr id="958424918" name="Picture 1" descr="A screenshot of a computer&#10;&#10;AI-generated content may be incorrect."/>
+            <wp:cNvGraphicFramePr>
+              <a:graphicFrameLocks xmlns:a="http://schemas.openxmlformats.org/drawingml/2006/main" noChangeAspect="1"/>
+            </wp:cNvGraphicFramePr>
+            <a:graphic xmlns:a="http://schemas.openxmlformats.org/drawingml/2006/main">
+              <a:graphicData uri="http://schemas.openxmlformats.org/drawingml/2006/picture">
+                <pic:pic xmlns:pic="http://schemas.openxmlformats.org/drawingml/2006/picture">
+                  <pic:nvPicPr>
+                    <pic:cNvPr id="958424918" name="Picture 1" descr="A screenshot of a computer&#10;&#10;AI-generated content may be incorrect."/>
+                    <pic:cNvPicPr/>
+                  </pic:nvPicPr>
+                  <pic:blipFill>
+                    <a:blip r:embed="rId25"/>
+                    <a:stretch>
+                      <a:fillRect/>
+                    </a:stretch>
+                  </pic:blipFill>
+                  <pic:spPr>
+                    <a:xfrm>
+                      <a:off x="0" y="0"/>
+                      <a:ext cx="2758931" cy="1858490"/>
+                    </a:xfrm>
+                    <a:prstGeom prst="rect">
+                      <a:avLst/>
+                    </a:prstGeom>
+                  </pic:spPr>
+                </pic:pic>
+              </a:graphicData>
+            </a:graphic>
+          </wp:inline>
+        </w:drawing>
+      </w:r>
+    </w:p>
+    <w:p>
+      <w:pPr>
+        <w:rPr>
+          <w:color w:val="156082" w:themeColor="accent1"/>
+        </w:rPr>
+      </w:pPr>
+      <w:r>
+        <w:rPr>
+          <w:color w:val="156082" w:themeColor="accent1"/>
+        </w:rPr>
+        <w:t>--9)Increase(Update)the unit price of all products in category_id =2 by 10%.</w:t>
+      </w:r>
+    </w:p>
+    <w:p>
+      <w:pPr>
+        <w:rPr>
+          <w:color w:val="156082" w:themeColor="accent1"/>
+        </w:rPr>
+      </w:pPr>
+      <w:r>
+        <w:rPr>
+          <w:color w:val="156082" w:themeColor="accent1"/>
+        </w:rPr>
+        <w:t>--HINT: unit_price =unit_price * 1.10)</w:t>
+      </w:r>
+    </w:p>
+    <w:p>
+      <w:pPr>
+        <w:rPr>
+          <w:color w:val="000000" w:themeColor="text1"/>
+        </w:rPr>
+      </w:pPr>
+      <w:r>
+        <w:rPr>
+          <w:color w:val="000000" w:themeColor="text1"/>
+        </w:rPr>
+        <w:t>Update public.products</w:t>
+      </w:r>
+    </w:p>
+    <w:p>
+      <w:pPr>
+        <w:rPr>
+          <w:color w:val="000000" w:themeColor="text1"/>
+        </w:rPr>
+      </w:pPr>
+      <w:r>
+        <w:rPr>
+          <w:color w:val="000000" w:themeColor="text1"/>
+        </w:rPr>
+        <w:t>Set unitprice = unitprice * 1.10</w:t>
+      </w:r>
+    </w:p>
+    <w:p>
+      <w:pPr>
+        <w:rPr>
+          <w:color w:val="000000" w:themeColor="text1"/>
+        </w:rPr>
+      </w:pPr>
+      <w:r>
+        <w:rPr>
+          <w:color w:val="000000" w:themeColor="text1"/>
+        </w:rPr>
+        <w:t>Where categoryid = 2;</w:t>
+      </w:r>
+    </w:p>
+    <w:p>
+      <w:pPr>
+        <w:rPr>
+          <w:color w:val="000000" w:themeColor="text1"/>
+        </w:rPr>
+      </w:pPr>
+    </w:p>
+    <w:p>
+      <w:pPr>
+        <w:rPr>
+          <w:color w:val="000000" w:themeColor="text1"/>
+        </w:rPr>
+      </w:pPr>
+      <w:r>
+        <w:rPr>
+          <w:color w:val="000000" w:themeColor="text1"/>
+        </w:rPr>
+        <w:drawing>
+          <wp:inline distT="0" distB="0" distL="0" distR="0" wp14:anchorId="5C68A39A" wp14:editId="2080DBE8">
+            <wp:extent cx="2543175" cy="2099129"/>
+            <wp:effectExtent l="0" t="0" r="0" b="0"/>
+            <wp:docPr id="340313575" name="Picture 1" descr="A screenshot of a computer&#10;&#10;AI-generated content may be incorrect."/>
+            <wp:cNvGraphicFramePr>
+              <a:graphicFrameLocks xmlns:a="http://schemas.openxmlformats.org/drawingml/2006/main" noChangeAspect="1"/>
+            </wp:cNvGraphicFramePr>
+            <a:graphic xmlns:a="http://schemas.openxmlformats.org/drawingml/2006/main">
+              <a:graphicData uri="http://schemas.openxmlformats.org/drawingml/2006/picture">
+                <pic:pic xmlns:pic="http://schemas.openxmlformats.org/drawingml/2006/picture">
+                  <pic:nvPicPr>
+                    <pic:cNvPr id="340313575" name="Picture 1" descr="A screenshot of a computer&#10;&#10;AI-generated content may be incorrect."/>
+                    <pic:cNvPicPr/>
+                  </pic:nvPicPr>
+                  <pic:blipFill>
+                    <a:blip r:embed="rId26"/>
+                    <a:stretch>
+                      <a:fillRect/>
+                    </a:stretch>
+                  </pic:blipFill>
+                  <pic:spPr>
+                    <a:xfrm>
+                      <a:off x="0" y="0"/>
+                      <a:ext cx="2546998" cy="2102285"/>
+                    </a:xfrm>
+                    <a:prstGeom prst="rect">
+                      <a:avLst/>
+                    </a:prstGeom>
+                  </pic:spPr>
+                </pic:pic>
+              </a:graphicData>
+            </a:graphic>
+          </wp:inline>
+        </w:drawing>
+      </w:r>
     </w:p>
     <w:p>
       <w:pPr>
@@ -2725,6 +3084,7 @@
   <w:style w:type="character" w:default="1" w:styleId="DefaultParagraphFont">
     <w:name w:val="Default Paragraph Font"/>
     <w:uiPriority w:val="1"/>
+    <w:semiHidden/>
     <w:unhideWhenUsed/>
   </w:style>
   <w:style w:type="table" w:default="1" w:styleId="TableNormal">

</xml_diff>